<commit_message>
Improve exception catch and handle
</commit_message>
<xml_diff>
--- a/ReadMe.docx
+++ b/ReadMe.docx
@@ -209,7 +209,7 @@
         <w:adjustRightInd/>
         <w:snapToGrid/>
         <w:spacing w:line="360" w:lineRule="auto"/>
-        <w:ind w:left="420" w:leftChars="0" w:right="0" w:rightChars="0" w:hanging="420" w:firstLineChars="0"/>
+        <w:ind w:left="840" w:leftChars="0" w:right="0" w:rightChars="0" w:hanging="420" w:firstLineChars="0"/>
         <w:jc w:val="left"/>
         <w:textAlignment w:val="auto"/>
         <w:outlineLvl w:val="9"/>
@@ -265,7 +265,7 @@
         <w:adjustRightInd/>
         <w:snapToGrid/>
         <w:spacing w:line="360" w:lineRule="auto"/>
-        <w:ind w:left="420" w:leftChars="0" w:right="0" w:rightChars="0" w:hanging="420" w:firstLineChars="0"/>
+        <w:ind w:left="840" w:leftChars="0" w:right="0" w:rightChars="0" w:hanging="420" w:firstLineChars="0"/>
         <w:jc w:val="left"/>
         <w:textAlignment w:val="auto"/>
         <w:outlineLvl w:val="9"/>
@@ -310,7 +310,7 @@
         <w:adjustRightInd/>
         <w:snapToGrid/>
         <w:spacing w:line="360" w:lineRule="auto"/>
-        <w:ind w:left="420" w:leftChars="0" w:right="0" w:rightChars="0" w:hanging="420" w:firstLineChars="0"/>
+        <w:ind w:left="840" w:leftChars="0" w:right="0" w:rightChars="0" w:hanging="420" w:firstLineChars="0"/>
         <w:jc w:val="left"/>
         <w:textAlignment w:val="auto"/>
         <w:outlineLvl w:val="9"/>
@@ -377,7 +377,7 @@
         <w:adjustRightInd/>
         <w:snapToGrid/>
         <w:spacing w:line="360" w:lineRule="auto"/>
-        <w:ind w:left="420" w:leftChars="0" w:right="0" w:rightChars="0" w:hanging="420" w:firstLineChars="0"/>
+        <w:ind w:left="840" w:leftChars="0" w:right="0" w:rightChars="0" w:hanging="420" w:firstLineChars="0"/>
         <w:jc w:val="left"/>
         <w:textAlignment w:val="auto"/>
         <w:outlineLvl w:val="9"/>
@@ -557,7 +557,7 @@
         <w:adjustRightInd/>
         <w:snapToGrid/>
         <w:spacing w:line="360" w:lineRule="auto"/>
-        <w:ind w:left="420" w:leftChars="0" w:right="0" w:rightChars="0" w:hanging="420" w:firstLineChars="0"/>
+        <w:ind w:left="840" w:leftChars="0" w:right="0" w:rightChars="0" w:hanging="420" w:firstLineChars="0"/>
         <w:jc w:val="left"/>
         <w:textAlignment w:val="auto"/>
         <w:outlineLvl w:val="9"/>
@@ -602,7 +602,7 @@
         <w:adjustRightInd/>
         <w:snapToGrid/>
         <w:spacing w:line="360" w:lineRule="auto"/>
-        <w:ind w:left="420" w:leftChars="0" w:right="0" w:rightChars="0" w:hanging="420" w:firstLineChars="0"/>
+        <w:ind w:left="840" w:leftChars="0" w:right="0" w:rightChars="0" w:hanging="420" w:firstLineChars="0"/>
         <w:jc w:val="left"/>
         <w:textAlignment w:val="auto"/>
         <w:outlineLvl w:val="9"/>
@@ -804,20 +804,7 @@
           <w:szCs w:val="24"/>
           <w:lang w:val="en-US" w:eastAsia="zh-CN"/>
         </w:rPr>
-        <w:t>NxCoreOutputFileStream：将结果</w:t>
-      </w:r>
-      <w:bookmarkStart w:id="0" w:name="_GoBack"/>
-      <w:bookmarkEnd w:id="0"/>
-      <w:r>
-        <w:rPr>
-          <w:rFonts w:hint="eastAsia"/>
-          <w:b w:val="0"/>
-          <w:bCs w:val="0"/>
-          <w:sz w:val="24"/>
-          <w:szCs w:val="24"/>
-          <w:lang w:val="en-US" w:eastAsia="zh-CN"/>
-        </w:rPr>
-        <w:t>文件保存到本地的输出流。</w:t>
+        <w:t>NxCoreOutputFileStream Class：将结果文件保存到本地的输出流。</w:t>
       </w:r>
     </w:p>
     <w:p>
@@ -862,7 +849,7 @@
           <w:szCs w:val="24"/>
           <w:lang w:val="en-US" w:eastAsia="zh-CN"/>
         </w:rPr>
-        <w:t>NxCoreOutputTCPStream: 将结果文件发送至NSignalReceiver服务器。需要从配置文件中读取服务器的URL和Port。</w:t>
+        <w:t>NxCoreOutputTCPStream Class: 将结果文件发送至NSignalReceiver服务器。需要从配置文件中读取服务器的URL和Port。</w:t>
       </w:r>
     </w:p>
     <w:p>
@@ -918,31 +905,87 @@
         <w:widowControl w:val="0"/>
         <w:numPr>
           <w:ilvl w:val="0"/>
-          <w:numId w:val="3"/>
-        </w:numPr>
-        <w:kinsoku/>
-        <w:wordWrap/>
-        <w:overflowPunct/>
-        <w:topLinePunct w:val="0"/>
-        <w:autoSpaceDE/>
-        <w:autoSpaceDN/>
-        <w:bidi w:val="0"/>
-        <w:adjustRightInd/>
-        <w:snapToGrid/>
-        <w:spacing w:line="360" w:lineRule="auto"/>
-        <w:ind w:left="420" w:leftChars="0" w:right="0" w:rightChars="0" w:hanging="420" w:firstLineChars="0"/>
-        <w:jc w:val="left"/>
-        <w:textAlignment w:val="auto"/>
-        <w:outlineLvl w:val="9"/>
-        <w:rPr>
-          <w:rFonts w:hint="eastAsia"/>
-          <w:b w:val="0"/>
-          <w:bCs w:val="0"/>
-          <w:sz w:val="24"/>
-          <w:szCs w:val="24"/>
-          <w:lang w:val="en-US" w:eastAsia="zh-CN"/>
-        </w:rPr>
-      </w:pPr>
+          <w:numId w:val="5"/>
+        </w:numPr>
+        <w:kinsoku/>
+        <w:wordWrap/>
+        <w:overflowPunct/>
+        <w:topLinePunct w:val="0"/>
+        <w:autoSpaceDE/>
+        <w:autoSpaceDN/>
+        <w:bidi w:val="0"/>
+        <w:adjustRightInd/>
+        <w:snapToGrid/>
+        <w:spacing w:line="360" w:lineRule="auto"/>
+        <w:ind w:left="-420" w:leftChars="0" w:right="0" w:rightChars="0" w:firstLine="840" w:firstLineChars="0"/>
+        <w:jc w:val="left"/>
+        <w:textAlignment w:val="auto"/>
+        <w:outlineLvl w:val="9"/>
+        <w:rPr>
+          <w:rFonts w:hint="eastAsia"/>
+          <w:b w:val="0"/>
+          <w:bCs w:val="0"/>
+          <w:sz w:val="24"/>
+          <w:szCs w:val="24"/>
+          <w:lang w:val="en-US" w:eastAsia="zh-CN"/>
+        </w:rPr>
+      </w:pPr>
+      <w:r>
+        <w:rPr>
+          <w:rFonts w:hint="eastAsia"/>
+          <w:b w:val="0"/>
+          <w:bCs w:val="0"/>
+          <w:sz w:val="24"/>
+          <w:szCs w:val="24"/>
+          <w:lang w:val="en-US" w:eastAsia="zh-CN"/>
+        </w:rPr>
+        <w:t>ProcessTradeMsg Method：处理Trade记录。</w:t>
+      </w:r>
+    </w:p>
+    <w:p>
+      <w:pPr>
+        <w:keepNext w:val="0"/>
+        <w:keepLines w:val="0"/>
+        <w:pageBreakBefore w:val="0"/>
+        <w:widowControl w:val="0"/>
+        <w:numPr>
+          <w:ilvl w:val="0"/>
+          <w:numId w:val="5"/>
+        </w:numPr>
+        <w:kinsoku/>
+        <w:wordWrap/>
+        <w:overflowPunct/>
+        <w:topLinePunct w:val="0"/>
+        <w:autoSpaceDE/>
+        <w:autoSpaceDN/>
+        <w:bidi w:val="0"/>
+        <w:adjustRightInd/>
+        <w:snapToGrid/>
+        <w:spacing w:line="360" w:lineRule="auto"/>
+        <w:ind w:left="-420" w:leftChars="0" w:right="0" w:rightChars="0" w:firstLine="840" w:firstLineChars="0"/>
+        <w:jc w:val="left"/>
+        <w:textAlignment w:val="auto"/>
+        <w:outlineLvl w:val="9"/>
+        <w:rPr>
+          <w:rFonts w:hint="eastAsia"/>
+          <w:b w:val="0"/>
+          <w:bCs w:val="0"/>
+          <w:sz w:val="24"/>
+          <w:szCs w:val="24"/>
+          <w:lang w:val="en-US" w:eastAsia="zh-CN"/>
+        </w:rPr>
+      </w:pPr>
+      <w:r>
+        <w:rPr>
+          <w:rFonts w:hint="eastAsia"/>
+          <w:b w:val="0"/>
+          <w:bCs w:val="0"/>
+          <w:sz w:val="24"/>
+          <w:szCs w:val="24"/>
+          <w:lang w:val="en-US" w:eastAsia="zh-CN"/>
+        </w:rPr>
+        <w:t>ProcessQuoteMsg Method：处理Quote记录。</w:t>
+      </w:r>
     </w:p>
     <w:p>
       <w:pPr>
@@ -971,6 +1014,390 @@
         </w:rPr>
         <w:t>NSignalReceiver</w:t>
       </w:r>
+    </w:p>
+    <w:p>
+      <w:pPr>
+        <w:keepNext w:val="0"/>
+        <w:keepLines w:val="0"/>
+        <w:pageBreakBefore w:val="0"/>
+        <w:widowControl w:val="0"/>
+        <w:numPr>
+          <w:ilvl w:val="0"/>
+          <w:numId w:val="0"/>
+        </w:numPr>
+        <w:kinsoku/>
+        <w:wordWrap/>
+        <w:overflowPunct/>
+        <w:topLinePunct w:val="0"/>
+        <w:autoSpaceDE/>
+        <w:autoSpaceDN/>
+        <w:bidi w:val="0"/>
+        <w:adjustRightInd/>
+        <w:snapToGrid/>
+        <w:spacing w:line="360" w:lineRule="auto"/>
+        <w:ind w:left="0" w:leftChars="0" w:right="0" w:rightChars="0" w:firstLine="480" w:firstLineChars="200"/>
+        <w:jc w:val="left"/>
+        <w:textAlignment w:val="auto"/>
+        <w:outlineLvl w:val="9"/>
+        <w:rPr>
+          <w:rFonts w:hint="eastAsia"/>
+          <w:b w:val="0"/>
+          <w:bCs w:val="0"/>
+          <w:sz w:val="24"/>
+          <w:szCs w:val="24"/>
+          <w:lang w:val="en-US" w:eastAsia="zh-CN"/>
+        </w:rPr>
+      </w:pPr>
+      <w:r>
+        <w:rPr>
+          <w:rFonts w:hint="eastAsia"/>
+          <w:b w:val="0"/>
+          <w:bCs w:val="0"/>
+          <w:sz w:val="24"/>
+          <w:szCs w:val="24"/>
+          <w:lang w:val="en-US" w:eastAsia="zh-CN"/>
+        </w:rPr>
+        <w:t>读取NxCoreReader处理的结果数据并再次对Trade数据记录进行交易方向判断（Inferring Trade Direction）、交易合并（Conbine Trade Leg）、大交易标志位设置（Big Trade Flag）处理，最终将处理结果写到数据库。</w:t>
+      </w:r>
+    </w:p>
+    <w:p>
+      <w:pPr>
+        <w:keepNext w:val="0"/>
+        <w:keepLines w:val="0"/>
+        <w:pageBreakBefore w:val="0"/>
+        <w:widowControl w:val="0"/>
+        <w:numPr>
+          <w:ilvl w:val="0"/>
+          <w:numId w:val="0"/>
+        </w:numPr>
+        <w:kinsoku/>
+        <w:wordWrap/>
+        <w:overflowPunct/>
+        <w:topLinePunct w:val="0"/>
+        <w:autoSpaceDE/>
+        <w:autoSpaceDN/>
+        <w:bidi w:val="0"/>
+        <w:adjustRightInd/>
+        <w:snapToGrid/>
+        <w:spacing w:line="360" w:lineRule="auto"/>
+        <w:ind w:right="0" w:rightChars="0"/>
+        <w:jc w:val="left"/>
+        <w:textAlignment w:val="auto"/>
+        <w:outlineLvl w:val="9"/>
+        <w:rPr>
+          <w:rFonts w:hint="eastAsia"/>
+          <w:b/>
+          <w:bCs/>
+          <w:sz w:val="24"/>
+          <w:szCs w:val="24"/>
+          <w:lang w:val="en-US" w:eastAsia="zh-CN"/>
+        </w:rPr>
+      </w:pPr>
+      <w:r>
+        <w:rPr>
+          <w:rFonts w:hint="eastAsia"/>
+          <w:b/>
+          <w:bCs/>
+          <w:sz w:val="24"/>
+          <w:szCs w:val="24"/>
+          <w:lang w:val="en-US" w:eastAsia="zh-CN"/>
+        </w:rPr>
+        <w:t>2.1 用法（Usage）</w:t>
+      </w:r>
+    </w:p>
+    <w:p>
+      <w:pPr>
+        <w:keepNext w:val="0"/>
+        <w:keepLines w:val="0"/>
+        <w:pageBreakBefore w:val="0"/>
+        <w:widowControl w:val="0"/>
+        <w:numPr>
+          <w:ilvl w:val="0"/>
+          <w:numId w:val="0"/>
+        </w:numPr>
+        <w:kinsoku/>
+        <w:wordWrap/>
+        <w:overflowPunct/>
+        <w:topLinePunct w:val="0"/>
+        <w:autoSpaceDE/>
+        <w:autoSpaceDN/>
+        <w:bidi w:val="0"/>
+        <w:adjustRightInd/>
+        <w:snapToGrid/>
+        <w:spacing w:line="360" w:lineRule="auto"/>
+        <w:ind w:left="0" w:leftChars="0" w:right="0" w:rightChars="0" w:firstLine="480" w:firstLineChars="200"/>
+        <w:jc w:val="left"/>
+        <w:textAlignment w:val="auto"/>
+        <w:outlineLvl w:val="9"/>
+        <w:rPr>
+          <w:rFonts w:hint="eastAsia"/>
+          <w:b w:val="0"/>
+          <w:bCs w:val="0"/>
+          <w:sz w:val="28"/>
+          <w:szCs w:val="28"/>
+          <w:lang w:val="en-US" w:eastAsia="zh-CN"/>
+        </w:rPr>
+      </w:pPr>
+      <w:r>
+        <w:rPr>
+          <w:rFonts w:hint="eastAsia"/>
+          <w:b w:val="0"/>
+          <w:bCs w:val="0"/>
+          <w:sz w:val="28"/>
+          <w:szCs w:val="28"/>
+          <w:lang w:val="en-US" w:eastAsia="zh-CN"/>
+        </w:rPr>
+        <w:t>NSignalReceiver [-r| Trade File Path]</w:t>
+      </w:r>
+    </w:p>
+    <w:p>
+      <w:pPr>
+        <w:keepNext w:val="0"/>
+        <w:keepLines w:val="0"/>
+        <w:pageBreakBefore w:val="0"/>
+        <w:widowControl w:val="0"/>
+        <w:numPr>
+          <w:ilvl w:val="0"/>
+          <w:numId w:val="2"/>
+        </w:numPr>
+        <w:kinsoku/>
+        <w:wordWrap/>
+        <w:overflowPunct/>
+        <w:topLinePunct w:val="0"/>
+        <w:autoSpaceDE/>
+        <w:autoSpaceDN/>
+        <w:bidi w:val="0"/>
+        <w:adjustRightInd/>
+        <w:snapToGrid/>
+        <w:spacing w:line="360" w:lineRule="auto"/>
+        <w:ind w:left="840" w:leftChars="0" w:right="0" w:rightChars="0" w:hanging="420" w:firstLineChars="0"/>
+        <w:jc w:val="left"/>
+        <w:textAlignment w:val="auto"/>
+        <w:outlineLvl w:val="9"/>
+        <w:rPr>
+          <w:rFonts w:hint="eastAsia"/>
+          <w:b w:val="0"/>
+          <w:bCs w:val="0"/>
+          <w:sz w:val="24"/>
+          <w:szCs w:val="24"/>
+          <w:lang w:val="en-US" w:eastAsia="zh-CN"/>
+        </w:rPr>
+      </w:pPr>
+      <w:r>
+        <w:rPr>
+          <w:rFonts w:hint="eastAsia"/>
+          <w:b w:val="0"/>
+          <w:bCs w:val="0"/>
+          <w:sz w:val="24"/>
+          <w:szCs w:val="24"/>
+          <w:lang w:val="en-US" w:eastAsia="zh-CN"/>
+        </w:rPr>
+        <w:t>-r: Remote。从远程接受Trade记录，即打开NSignalReceiver Server。需从nsignal.properties配置文件中读取Server要绑定的端口Port。</w:t>
+      </w:r>
+    </w:p>
+    <w:p>
+      <w:pPr>
+        <w:keepNext w:val="0"/>
+        <w:keepLines w:val="0"/>
+        <w:pageBreakBefore w:val="0"/>
+        <w:widowControl w:val="0"/>
+        <w:numPr>
+          <w:ilvl w:val="0"/>
+          <w:numId w:val="2"/>
+        </w:numPr>
+        <w:kinsoku/>
+        <w:wordWrap/>
+        <w:overflowPunct/>
+        <w:topLinePunct w:val="0"/>
+        <w:autoSpaceDE/>
+        <w:autoSpaceDN/>
+        <w:bidi w:val="0"/>
+        <w:adjustRightInd/>
+        <w:snapToGrid/>
+        <w:spacing w:line="360" w:lineRule="auto"/>
+        <w:ind w:left="840" w:leftChars="0" w:right="0" w:rightChars="0" w:hanging="420" w:firstLineChars="0"/>
+        <w:jc w:val="left"/>
+        <w:textAlignment w:val="auto"/>
+        <w:outlineLvl w:val="9"/>
+        <w:rPr>
+          <w:rFonts w:hint="eastAsia"/>
+          <w:b w:val="0"/>
+          <w:bCs w:val="0"/>
+          <w:sz w:val="24"/>
+          <w:szCs w:val="24"/>
+          <w:lang w:val="en-US" w:eastAsia="zh-CN"/>
+        </w:rPr>
+      </w:pPr>
+      <w:r>
+        <w:rPr>
+          <w:rFonts w:hint="eastAsia"/>
+          <w:b w:val="0"/>
+          <w:bCs w:val="0"/>
+          <w:sz w:val="24"/>
+          <w:szCs w:val="24"/>
+          <w:lang w:val="en-US" w:eastAsia="zh-CN"/>
+        </w:rPr>
+        <w:t>Trade File Path：Trade记录文件路径。</w:t>
+      </w:r>
+    </w:p>
+    <w:p>
+      <w:pPr>
+        <w:keepNext w:val="0"/>
+        <w:keepLines w:val="0"/>
+        <w:pageBreakBefore w:val="0"/>
+        <w:widowControl w:val="0"/>
+        <w:numPr>
+          <w:numId w:val="0"/>
+        </w:numPr>
+        <w:kinsoku/>
+        <w:wordWrap/>
+        <w:overflowPunct/>
+        <w:topLinePunct w:val="0"/>
+        <w:autoSpaceDE/>
+        <w:autoSpaceDN/>
+        <w:bidi w:val="0"/>
+        <w:adjustRightInd/>
+        <w:snapToGrid/>
+        <w:spacing w:line="360" w:lineRule="auto"/>
+        <w:ind w:right="0" w:rightChars="0"/>
+        <w:jc w:val="left"/>
+        <w:textAlignment w:val="auto"/>
+        <w:outlineLvl w:val="9"/>
+        <w:rPr>
+          <w:rFonts w:hint="eastAsia"/>
+          <w:b w:val="0"/>
+          <w:bCs w:val="0"/>
+          <w:sz w:val="24"/>
+          <w:szCs w:val="24"/>
+          <w:lang w:val="en-US" w:eastAsia="zh-CN"/>
+        </w:rPr>
+      </w:pPr>
+    </w:p>
+    <w:p>
+      <w:pPr>
+        <w:keepNext w:val="0"/>
+        <w:keepLines w:val="0"/>
+        <w:pageBreakBefore w:val="0"/>
+        <w:widowControl w:val="0"/>
+        <w:numPr>
+          <w:ilvl w:val="0"/>
+          <w:numId w:val="0"/>
+        </w:numPr>
+        <w:kinsoku/>
+        <w:wordWrap/>
+        <w:overflowPunct/>
+        <w:topLinePunct w:val="0"/>
+        <w:autoSpaceDE/>
+        <w:autoSpaceDN/>
+        <w:bidi w:val="0"/>
+        <w:adjustRightInd/>
+        <w:snapToGrid/>
+        <w:spacing w:line="360" w:lineRule="auto"/>
+        <w:ind w:right="0" w:rightChars="0"/>
+        <w:jc w:val="left"/>
+        <w:textAlignment w:val="auto"/>
+        <w:outlineLvl w:val="9"/>
+        <w:rPr>
+          <w:rFonts w:hint="eastAsia"/>
+          <w:b/>
+          <w:bCs/>
+          <w:sz w:val="24"/>
+          <w:szCs w:val="24"/>
+          <w:lang w:val="en-US" w:eastAsia="zh-CN"/>
+        </w:rPr>
+      </w:pPr>
+      <w:r>
+        <w:rPr>
+          <w:rFonts w:hint="eastAsia"/>
+          <w:b/>
+          <w:bCs/>
+          <w:sz w:val="24"/>
+          <w:szCs w:val="24"/>
+          <w:lang w:val="en-US" w:eastAsia="zh-CN"/>
+        </w:rPr>
+        <w:t>2.1 开发环境部署（Deploy Development Environment）</w:t>
+      </w:r>
+    </w:p>
+    <w:p>
+      <w:pPr>
+        <w:keepNext w:val="0"/>
+        <w:keepLines w:val="0"/>
+        <w:pageBreakBefore w:val="0"/>
+        <w:widowControl w:val="0"/>
+        <w:numPr>
+          <w:ilvl w:val="0"/>
+          <w:numId w:val="0"/>
+        </w:numPr>
+        <w:kinsoku/>
+        <w:wordWrap/>
+        <w:overflowPunct/>
+        <w:topLinePunct w:val="0"/>
+        <w:autoSpaceDE/>
+        <w:autoSpaceDN/>
+        <w:bidi w:val="0"/>
+        <w:adjustRightInd/>
+        <w:snapToGrid/>
+        <w:spacing w:line="360" w:lineRule="auto"/>
+        <w:ind w:left="0" w:leftChars="0" w:right="0" w:rightChars="0" w:firstLine="480" w:firstLineChars="200"/>
+        <w:jc w:val="left"/>
+        <w:textAlignment w:val="auto"/>
+        <w:outlineLvl w:val="9"/>
+        <w:rPr>
+          <w:rFonts w:hint="eastAsia"/>
+          <w:b w:val="0"/>
+          <w:bCs w:val="0"/>
+          <w:sz w:val="24"/>
+          <w:szCs w:val="24"/>
+          <w:lang w:val="en-US" w:eastAsia="zh-CN"/>
+        </w:rPr>
+      </w:pPr>
+      <w:r>
+        <w:rPr>
+          <w:rFonts w:hint="eastAsia"/>
+          <w:b w:val="0"/>
+          <w:bCs w:val="0"/>
+          <w:sz w:val="24"/>
+          <w:szCs w:val="24"/>
+          <w:lang w:val="en-US" w:eastAsia="zh-CN"/>
+        </w:rPr>
+        <w:t>在项目根目录下输入gradle eclipse命令或gradlew eclipse命令（服务器未安装gradle情况下），等待命令执行完成，即完成在eclipse下的开发环境部署。</w:t>
+      </w:r>
+      <w:bookmarkStart w:id="0" w:name="_GoBack"/>
+      <w:bookmarkEnd w:id="0"/>
+    </w:p>
+    <w:p>
+      <w:pPr>
+        <w:keepNext w:val="0"/>
+        <w:keepLines w:val="0"/>
+        <w:pageBreakBefore w:val="0"/>
+        <w:widowControl w:val="0"/>
+        <w:numPr>
+          <w:ilvl w:val="0"/>
+          <w:numId w:val="0"/>
+        </w:numPr>
+        <w:kinsoku/>
+        <w:wordWrap/>
+        <w:overflowPunct/>
+        <w:topLinePunct w:val="0"/>
+        <w:autoSpaceDE/>
+        <w:autoSpaceDN/>
+        <w:bidi w:val="0"/>
+        <w:adjustRightInd/>
+        <w:snapToGrid/>
+        <w:spacing w:line="360" w:lineRule="auto"/>
+        <w:ind w:right="0" w:rightChars="0"/>
+        <w:jc w:val="left"/>
+        <w:textAlignment w:val="auto"/>
+        <w:outlineLvl w:val="9"/>
+        <w:rPr>
+          <w:rFonts w:hint="eastAsia"/>
+          <w:b w:val="0"/>
+          <w:bCs w:val="0"/>
+          <w:sz w:val="24"/>
+          <w:szCs w:val="24"/>
+          <w:lang w:val="en-US" w:eastAsia="zh-CN"/>
+        </w:rPr>
+      </w:pPr>
     </w:p>
     <w:sectPr>
       <w:pgSz w:w="11906" w:h="16838"/>
@@ -1135,7 +1562,7 @@
   </w:abstractNum>
   <w:abstractNum w:abstractNumId="2">
     <w:nsid w:val="5992F34A"/>
-    <w:multiLevelType w:val="singleLevel"/>
+    <w:multiLevelType w:val="multilevel"/>
     <w:tmpl w:val="5992F34A"/>
     <w:lvl w:ilvl="0" w:tentative="0">
       <w:start w:val="1"/>
@@ -1144,6 +1571,126 @@
       <w:lvlJc w:val="left"/>
       <w:pPr>
         <w:ind w:left="420" w:leftChars="0" w:hanging="420" w:firstLineChars="0"/>
+      </w:pPr>
+      <w:rPr>
+        <w:rFonts w:hint="default" w:ascii="Wingdings" w:hAnsi="Wingdings"/>
+      </w:rPr>
+    </w:lvl>
+    <w:lvl w:ilvl="1" w:tentative="0">
+      <w:start w:val="1"/>
+      <w:numFmt w:val="bullet"/>
+      <w:lvlText w:val=""/>
+      <w:lvlJc w:val="left"/>
+      <w:pPr>
+        <w:tabs>
+          <w:tab w:val="left" w:pos="840"/>
+        </w:tabs>
+        <w:ind w:left="840" w:leftChars="0" w:hanging="420" w:firstLineChars="0"/>
+      </w:pPr>
+      <w:rPr>
+        <w:rFonts w:hint="default" w:ascii="Wingdings" w:hAnsi="Wingdings"/>
+      </w:rPr>
+    </w:lvl>
+    <w:lvl w:ilvl="2" w:tentative="0">
+      <w:start w:val="1"/>
+      <w:numFmt w:val="bullet"/>
+      <w:lvlText w:val=""/>
+      <w:lvlJc w:val="left"/>
+      <w:pPr>
+        <w:tabs>
+          <w:tab w:val="left" w:pos="1260"/>
+        </w:tabs>
+        <w:ind w:left="1260" w:leftChars="0" w:hanging="420" w:firstLineChars="0"/>
+      </w:pPr>
+      <w:rPr>
+        <w:rFonts w:hint="default" w:ascii="Wingdings" w:hAnsi="Wingdings"/>
+      </w:rPr>
+    </w:lvl>
+    <w:lvl w:ilvl="3" w:tentative="0">
+      <w:start w:val="1"/>
+      <w:numFmt w:val="bullet"/>
+      <w:lvlText w:val=""/>
+      <w:lvlJc w:val="left"/>
+      <w:pPr>
+        <w:tabs>
+          <w:tab w:val="left" w:pos="1680"/>
+        </w:tabs>
+        <w:ind w:left="1680" w:leftChars="0" w:hanging="420" w:firstLineChars="0"/>
+      </w:pPr>
+      <w:rPr>
+        <w:rFonts w:hint="default" w:ascii="Wingdings" w:hAnsi="Wingdings"/>
+      </w:rPr>
+    </w:lvl>
+    <w:lvl w:ilvl="4" w:tentative="0">
+      <w:start w:val="1"/>
+      <w:numFmt w:val="bullet"/>
+      <w:lvlText w:val=""/>
+      <w:lvlJc w:val="left"/>
+      <w:pPr>
+        <w:tabs>
+          <w:tab w:val="left" w:pos="2100"/>
+        </w:tabs>
+        <w:ind w:left="2100" w:leftChars="0" w:hanging="420" w:firstLineChars="0"/>
+      </w:pPr>
+      <w:rPr>
+        <w:rFonts w:hint="default" w:ascii="Wingdings" w:hAnsi="Wingdings"/>
+      </w:rPr>
+    </w:lvl>
+    <w:lvl w:ilvl="5" w:tentative="0">
+      <w:start w:val="1"/>
+      <w:numFmt w:val="bullet"/>
+      <w:lvlText w:val=""/>
+      <w:lvlJc w:val="left"/>
+      <w:pPr>
+        <w:tabs>
+          <w:tab w:val="left" w:pos="2520"/>
+        </w:tabs>
+        <w:ind w:left="2520" w:leftChars="0" w:hanging="420" w:firstLineChars="0"/>
+      </w:pPr>
+      <w:rPr>
+        <w:rFonts w:hint="default" w:ascii="Wingdings" w:hAnsi="Wingdings"/>
+      </w:rPr>
+    </w:lvl>
+    <w:lvl w:ilvl="6" w:tentative="0">
+      <w:start w:val="1"/>
+      <w:numFmt w:val="bullet"/>
+      <w:lvlText w:val=""/>
+      <w:lvlJc w:val="left"/>
+      <w:pPr>
+        <w:tabs>
+          <w:tab w:val="left" w:pos="2940"/>
+        </w:tabs>
+        <w:ind w:left="2940" w:leftChars="0" w:hanging="420" w:firstLineChars="0"/>
+      </w:pPr>
+      <w:rPr>
+        <w:rFonts w:hint="default" w:ascii="Wingdings" w:hAnsi="Wingdings"/>
+      </w:rPr>
+    </w:lvl>
+    <w:lvl w:ilvl="7" w:tentative="0">
+      <w:start w:val="1"/>
+      <w:numFmt w:val="bullet"/>
+      <w:lvlText w:val=""/>
+      <w:lvlJc w:val="left"/>
+      <w:pPr>
+        <w:tabs>
+          <w:tab w:val="left" w:pos="3360"/>
+        </w:tabs>
+        <w:ind w:left="3360" w:leftChars="0" w:hanging="420" w:firstLineChars="0"/>
+      </w:pPr>
+      <w:rPr>
+        <w:rFonts w:hint="default" w:ascii="Wingdings" w:hAnsi="Wingdings"/>
+      </w:rPr>
+    </w:lvl>
+    <w:lvl w:ilvl="8" w:tentative="0">
+      <w:start w:val="1"/>
+      <w:numFmt w:val="bullet"/>
+      <w:lvlText w:val=""/>
+      <w:lvlJc w:val="left"/>
+      <w:pPr>
+        <w:tabs>
+          <w:tab w:val="left" w:pos="3780"/>
+        </w:tabs>
+        <w:ind w:left="3780" w:leftChars="0" w:hanging="420" w:firstLineChars="0"/>
       </w:pPr>
       <w:rPr>
         <w:rFonts w:hint="default" w:ascii="Wingdings" w:hAnsi="Wingdings"/>
@@ -1154,6 +1701,23 @@
     <w:nsid w:val="5992F362"/>
     <w:multiLevelType w:val="singleLevel"/>
     <w:tmpl w:val="5992F362"/>
+    <w:lvl w:ilvl="0" w:tentative="0">
+      <w:start w:val="1"/>
+      <w:numFmt w:val="bullet"/>
+      <w:lvlText w:val=""/>
+      <w:lvlJc w:val="left"/>
+      <w:pPr>
+        <w:ind w:left="420" w:leftChars="0" w:hanging="420" w:firstLineChars="0"/>
+      </w:pPr>
+      <w:rPr>
+        <w:rFonts w:hint="default" w:ascii="Wingdings" w:hAnsi="Wingdings"/>
+      </w:rPr>
+    </w:lvl>
+  </w:abstractNum>
+  <w:abstractNum w:abstractNumId="4">
+    <w:nsid w:val="5993AA8D"/>
+    <w:multiLevelType w:val="singleLevel"/>
+    <w:tmpl w:val="5993AA8D"/>
     <w:lvl w:ilvl="0" w:tentative="0">
       <w:start w:val="1"/>
       <w:numFmt w:val="bullet"/>
@@ -1178,6 +1742,9 @@
   </w:num>
   <w:num w:numId="4">
     <w:abstractNumId w:val="3"/>
+  </w:num>
+  <w:num w:numId="5">
+    <w:abstractNumId w:val="4"/>
   </w:num>
 </w:numbering>
 </file>

</xml_diff>

<commit_message>
NSignal Version 1.1 - Basically complete NSignalReceiver and still need to do combine trade leg and set big trade
</commit_message>
<xml_diff>
--- a/ReadMe.docx
+++ b/ReadMe.docx
@@ -186,7 +186,7 @@
           <w:szCs w:val="28"/>
           <w:lang w:val="en-US" w:eastAsia="zh-CN"/>
         </w:rPr>
-        <w:t>NxCoreReader [-t |Tape file path] [-r ] [Output file path]</w:t>
+        <w:t xml:space="preserve">NxCoreReader [-t |Tape file path] [-r | Output file path] </w:t>
       </w:r>
     </w:p>
     <w:p>
@@ -1247,39 +1247,6 @@
         <w:pageBreakBefore w:val="0"/>
         <w:widowControl w:val="0"/>
         <w:numPr>
-          <w:numId w:val="0"/>
-        </w:numPr>
-        <w:kinsoku/>
-        <w:wordWrap/>
-        <w:overflowPunct/>
-        <w:topLinePunct w:val="0"/>
-        <w:autoSpaceDE/>
-        <w:autoSpaceDN/>
-        <w:bidi w:val="0"/>
-        <w:adjustRightInd/>
-        <w:snapToGrid/>
-        <w:spacing w:line="360" w:lineRule="auto"/>
-        <w:ind w:right="0" w:rightChars="0"/>
-        <w:jc w:val="left"/>
-        <w:textAlignment w:val="auto"/>
-        <w:outlineLvl w:val="9"/>
-        <w:rPr>
-          <w:rFonts w:hint="eastAsia"/>
-          <w:b w:val="0"/>
-          <w:bCs w:val="0"/>
-          <w:sz w:val="24"/>
-          <w:szCs w:val="24"/>
-          <w:lang w:val="en-US" w:eastAsia="zh-CN"/>
-        </w:rPr>
-      </w:pPr>
-    </w:p>
-    <w:p>
-      <w:pPr>
-        <w:keepNext w:val="0"/>
-        <w:keepLines w:val="0"/>
-        <w:pageBreakBefore w:val="0"/>
-        <w:widowControl w:val="0"/>
-        <w:numPr>
           <w:ilvl w:val="0"/>
           <w:numId w:val="0"/>
         </w:numPr>
@@ -1315,7 +1282,7 @@
           <w:szCs w:val="24"/>
           <w:lang w:val="en-US" w:eastAsia="zh-CN"/>
         </w:rPr>
-        <w:t>2.1 开发环境部署（Deploy Development Environment）</w:t>
+        <w:t>2.2 配置文件（Property）</w:t>
       </w:r>
     </w:p>
     <w:p>
@@ -1360,10 +1327,932 @@
           <w:szCs w:val="24"/>
           <w:lang w:val="en-US" w:eastAsia="zh-CN"/>
         </w:rPr>
-        <w:t>在项目根目录下输入gradle eclipse命令或gradlew eclipse命令（服务器未安装gradle情况下），等待命令执行完成，即完成在eclipse下的开发环境部署。</w:t>
+        <w:t>当前目录下名为nsignal.properties文件和log4j.properties文件。配置项格式为key=value，配置项间使用换行分隔。</w:t>
+      </w:r>
+    </w:p>
+    <w:p>
+      <w:pPr>
+        <w:keepNext w:val="0"/>
+        <w:keepLines w:val="0"/>
+        <w:pageBreakBefore w:val="0"/>
+        <w:widowControl w:val="0"/>
+        <w:numPr>
+          <w:ilvl w:val="0"/>
+          <w:numId w:val="2"/>
+        </w:numPr>
+        <w:kinsoku/>
+        <w:wordWrap/>
+        <w:overflowPunct/>
+        <w:topLinePunct w:val="0"/>
+        <w:autoSpaceDE/>
+        <w:autoSpaceDN/>
+        <w:bidi w:val="0"/>
+        <w:adjustRightInd/>
+        <w:snapToGrid/>
+        <w:spacing w:line="360" w:lineRule="auto"/>
+        <w:ind w:left="840" w:leftChars="0" w:right="0" w:rightChars="0" w:hanging="420" w:firstLineChars="0"/>
+        <w:jc w:val="left"/>
+        <w:textAlignment w:val="auto"/>
+        <w:outlineLvl w:val="9"/>
+        <w:rPr>
+          <w:rFonts w:hint="eastAsia"/>
+          <w:b w:val="0"/>
+          <w:bCs w:val="0"/>
+          <w:sz w:val="24"/>
+          <w:szCs w:val="24"/>
+          <w:lang w:val="en-US" w:eastAsia="zh-CN"/>
+        </w:rPr>
+      </w:pPr>
+      <w:r>
+        <w:rPr>
+          <w:rFonts w:hint="eastAsia"/>
+          <w:b w:val="0"/>
+          <w:bCs w:val="0"/>
+          <w:sz w:val="24"/>
+          <w:szCs w:val="24"/>
+          <w:lang w:val="en-US" w:eastAsia="zh-CN"/>
+        </w:rPr>
+        <w:t>nsignal.properties配置项：</w:t>
+      </w:r>
+    </w:p>
+    <w:p>
+      <w:pPr>
+        <w:keepNext w:val="0"/>
+        <w:keepLines w:val="0"/>
+        <w:pageBreakBefore w:val="0"/>
+        <w:widowControl w:val="0"/>
+        <w:numPr>
+          <w:ilvl w:val="1"/>
+          <w:numId w:val="2"/>
+        </w:numPr>
+        <w:kinsoku/>
+        <w:wordWrap/>
+        <w:overflowPunct/>
+        <w:topLinePunct w:val="0"/>
+        <w:autoSpaceDE/>
+        <w:autoSpaceDN/>
+        <w:bidi w:val="0"/>
+        <w:adjustRightInd/>
+        <w:snapToGrid/>
+        <w:spacing w:line="360" w:lineRule="auto"/>
+        <w:ind w:left="1260" w:leftChars="0" w:right="0" w:rightChars="0" w:hanging="420" w:firstLineChars="0"/>
+        <w:jc w:val="left"/>
+        <w:textAlignment w:val="auto"/>
+        <w:outlineLvl w:val="9"/>
+        <w:rPr>
+          <w:rFonts w:hint="eastAsia"/>
+          <w:b w:val="0"/>
+          <w:bCs w:val="0"/>
+          <w:sz w:val="24"/>
+          <w:szCs w:val="24"/>
+          <w:lang w:val="en-US" w:eastAsia="zh-CN"/>
+        </w:rPr>
+      </w:pPr>
+      <w:r>
+        <w:rPr>
+          <w:rFonts w:hint="eastAsia"/>
+          <w:b w:val="0"/>
+          <w:bCs w:val="0"/>
+          <w:sz w:val="24"/>
+          <w:szCs w:val="24"/>
+          <w:lang w:val="en-US" w:eastAsia="zh-CN"/>
+        </w:rPr>
+        <w:t>server.port：服务器的端口号，即NsignalReceiver服务器的端口号。</w:t>
+      </w:r>
+    </w:p>
+    <w:p>
+      <w:pPr>
+        <w:keepNext w:val="0"/>
+        <w:keepLines w:val="0"/>
+        <w:pageBreakBefore w:val="0"/>
+        <w:widowControl w:val="0"/>
+        <w:numPr>
+          <w:ilvl w:val="1"/>
+          <w:numId w:val="2"/>
+        </w:numPr>
+        <w:kinsoku/>
+        <w:wordWrap/>
+        <w:overflowPunct/>
+        <w:topLinePunct w:val="0"/>
+        <w:autoSpaceDE/>
+        <w:autoSpaceDN/>
+        <w:bidi w:val="0"/>
+        <w:adjustRightInd/>
+        <w:snapToGrid/>
+        <w:spacing w:line="360" w:lineRule="auto"/>
+        <w:ind w:left="1260" w:leftChars="0" w:right="0" w:rightChars="0" w:hanging="420" w:firstLineChars="0"/>
+        <w:jc w:val="left"/>
+        <w:textAlignment w:val="auto"/>
+        <w:outlineLvl w:val="9"/>
+        <w:rPr>
+          <w:rFonts w:hint="eastAsia"/>
+          <w:b w:val="0"/>
+          <w:bCs w:val="0"/>
+          <w:sz w:val="24"/>
+          <w:szCs w:val="24"/>
+          <w:lang w:val="en-US" w:eastAsia="zh-CN"/>
+        </w:rPr>
+      </w:pPr>
+      <w:r>
+        <w:rPr>
+          <w:rFonts w:hint="eastAsia"/>
+          <w:b w:val="0"/>
+          <w:bCs w:val="0"/>
+          <w:sz w:val="24"/>
+          <w:szCs w:val="24"/>
+          <w:lang w:val="en-US" w:eastAsia="zh-CN"/>
+        </w:rPr>
+        <w:t>db.driverClassName：数据库驱动类名。</w:t>
+      </w:r>
+    </w:p>
+    <w:p>
+      <w:pPr>
+        <w:keepNext w:val="0"/>
+        <w:keepLines w:val="0"/>
+        <w:pageBreakBefore w:val="0"/>
+        <w:widowControl w:val="0"/>
+        <w:numPr>
+          <w:ilvl w:val="1"/>
+          <w:numId w:val="2"/>
+        </w:numPr>
+        <w:kinsoku/>
+        <w:wordWrap/>
+        <w:overflowPunct/>
+        <w:topLinePunct w:val="0"/>
+        <w:autoSpaceDE/>
+        <w:autoSpaceDN/>
+        <w:bidi w:val="0"/>
+        <w:adjustRightInd/>
+        <w:snapToGrid/>
+        <w:spacing w:line="360" w:lineRule="auto"/>
+        <w:ind w:left="1260" w:leftChars="0" w:right="0" w:rightChars="0" w:hanging="420" w:firstLineChars="0"/>
+        <w:jc w:val="left"/>
+        <w:textAlignment w:val="auto"/>
+        <w:outlineLvl w:val="9"/>
+        <w:rPr>
+          <w:rFonts w:hint="eastAsia"/>
+          <w:b w:val="0"/>
+          <w:bCs w:val="0"/>
+          <w:sz w:val="24"/>
+          <w:szCs w:val="24"/>
+          <w:lang w:val="en-US" w:eastAsia="zh-CN"/>
+        </w:rPr>
+      </w:pPr>
+      <w:r>
+        <w:rPr>
+          <w:rFonts w:hint="eastAsia"/>
+          <w:b w:val="0"/>
+          <w:bCs w:val="0"/>
+          <w:sz w:val="24"/>
+          <w:szCs w:val="24"/>
+          <w:lang w:val="en-US" w:eastAsia="zh-CN"/>
+        </w:rPr>
+        <w:t>db.url：数据库的URL。</w:t>
+      </w:r>
+    </w:p>
+    <w:p>
+      <w:pPr>
+        <w:keepNext w:val="0"/>
+        <w:keepLines w:val="0"/>
+        <w:pageBreakBefore w:val="0"/>
+        <w:widowControl w:val="0"/>
+        <w:numPr>
+          <w:ilvl w:val="1"/>
+          <w:numId w:val="2"/>
+        </w:numPr>
+        <w:kinsoku/>
+        <w:wordWrap/>
+        <w:overflowPunct/>
+        <w:topLinePunct w:val="0"/>
+        <w:autoSpaceDE/>
+        <w:autoSpaceDN/>
+        <w:bidi w:val="0"/>
+        <w:adjustRightInd/>
+        <w:snapToGrid/>
+        <w:spacing w:line="360" w:lineRule="auto"/>
+        <w:ind w:left="1260" w:leftChars="0" w:right="0" w:rightChars="0" w:hanging="420" w:firstLineChars="0"/>
+        <w:jc w:val="left"/>
+        <w:textAlignment w:val="auto"/>
+        <w:outlineLvl w:val="9"/>
+        <w:rPr>
+          <w:rFonts w:hint="eastAsia"/>
+          <w:b w:val="0"/>
+          <w:bCs w:val="0"/>
+          <w:sz w:val="24"/>
+          <w:szCs w:val="24"/>
+          <w:lang w:val="en-US" w:eastAsia="zh-CN"/>
+        </w:rPr>
+      </w:pPr>
+      <w:r>
+        <w:rPr>
+          <w:rFonts w:hint="eastAsia"/>
+          <w:b w:val="0"/>
+          <w:bCs w:val="0"/>
+          <w:sz w:val="24"/>
+          <w:szCs w:val="24"/>
+          <w:lang w:val="en-US" w:eastAsia="zh-CN"/>
+        </w:rPr>
+        <w:t>db.username：数据库用户名。</w:t>
+      </w:r>
+    </w:p>
+    <w:p>
+      <w:pPr>
+        <w:keepNext w:val="0"/>
+        <w:keepLines w:val="0"/>
+        <w:pageBreakBefore w:val="0"/>
+        <w:widowControl w:val="0"/>
+        <w:numPr>
+          <w:ilvl w:val="1"/>
+          <w:numId w:val="2"/>
+        </w:numPr>
+        <w:kinsoku/>
+        <w:wordWrap/>
+        <w:overflowPunct/>
+        <w:topLinePunct w:val="0"/>
+        <w:autoSpaceDE/>
+        <w:autoSpaceDN/>
+        <w:bidi w:val="0"/>
+        <w:adjustRightInd/>
+        <w:snapToGrid/>
+        <w:spacing w:line="360" w:lineRule="auto"/>
+        <w:ind w:left="1260" w:leftChars="0" w:right="0" w:rightChars="0" w:hanging="420" w:firstLineChars="0"/>
+        <w:jc w:val="left"/>
+        <w:textAlignment w:val="auto"/>
+        <w:outlineLvl w:val="9"/>
+        <w:rPr>
+          <w:rFonts w:hint="eastAsia"/>
+          <w:b w:val="0"/>
+          <w:bCs w:val="0"/>
+          <w:sz w:val="24"/>
+          <w:szCs w:val="24"/>
+          <w:lang w:val="en-US" w:eastAsia="zh-CN"/>
+        </w:rPr>
+      </w:pPr>
+      <w:r>
+        <w:rPr>
+          <w:rFonts w:hint="eastAsia"/>
+          <w:b w:val="0"/>
+          <w:bCs w:val="0"/>
+          <w:sz w:val="24"/>
+          <w:szCs w:val="24"/>
+          <w:lang w:val="en-US" w:eastAsia="zh-CN"/>
+        </w:rPr>
+        <w:t>db.password：数据库密码。</w:t>
+      </w:r>
+    </w:p>
+    <w:p>
+      <w:pPr>
+        <w:keepNext w:val="0"/>
+        <w:keepLines w:val="0"/>
+        <w:pageBreakBefore w:val="0"/>
+        <w:widowControl w:val="0"/>
+        <w:numPr>
+          <w:numId w:val="0"/>
+        </w:numPr>
+        <w:kinsoku/>
+        <w:wordWrap/>
+        <w:overflowPunct/>
+        <w:topLinePunct w:val="0"/>
+        <w:autoSpaceDE/>
+        <w:autoSpaceDN/>
+        <w:bidi w:val="0"/>
+        <w:adjustRightInd/>
+        <w:snapToGrid/>
+        <w:spacing w:line="360" w:lineRule="auto"/>
+        <w:ind w:left="840" w:leftChars="0" w:right="0" w:rightChars="0"/>
+        <w:jc w:val="left"/>
+        <w:textAlignment w:val="auto"/>
+        <w:outlineLvl w:val="9"/>
+        <w:rPr>
+          <w:rFonts w:hint="eastAsia"/>
+          <w:b w:val="0"/>
+          <w:bCs w:val="0"/>
+          <w:sz w:val="24"/>
+          <w:szCs w:val="24"/>
+          <w:lang w:val="en-US" w:eastAsia="zh-CN"/>
+        </w:rPr>
+      </w:pPr>
+    </w:p>
+    <w:p>
+      <w:pPr>
+        <w:keepNext w:val="0"/>
+        <w:keepLines w:val="0"/>
+        <w:pageBreakBefore w:val="0"/>
+        <w:widowControl w:val="0"/>
+        <w:numPr>
+          <w:ilvl w:val="0"/>
+          <w:numId w:val="2"/>
+        </w:numPr>
+        <w:kinsoku/>
+        <w:wordWrap/>
+        <w:overflowPunct/>
+        <w:topLinePunct w:val="0"/>
+        <w:autoSpaceDE/>
+        <w:autoSpaceDN/>
+        <w:bidi w:val="0"/>
+        <w:adjustRightInd/>
+        <w:snapToGrid/>
+        <w:spacing w:line="360" w:lineRule="auto"/>
+        <w:ind w:left="840" w:leftChars="0" w:right="0" w:rightChars="0" w:hanging="420" w:firstLineChars="0"/>
+        <w:jc w:val="left"/>
+        <w:textAlignment w:val="auto"/>
+        <w:outlineLvl w:val="9"/>
+        <w:rPr>
+          <w:rFonts w:hint="eastAsia"/>
+          <w:b w:val="0"/>
+          <w:bCs w:val="0"/>
+          <w:sz w:val="24"/>
+          <w:szCs w:val="24"/>
+          <w:lang w:val="en-US" w:eastAsia="zh-CN"/>
+        </w:rPr>
+      </w:pPr>
+      <w:r>
+        <w:rPr>
+          <w:rFonts w:hint="eastAsia"/>
+          <w:b w:val="0"/>
+          <w:bCs w:val="0"/>
+          <w:sz w:val="24"/>
+          <w:szCs w:val="24"/>
+          <w:lang w:val="en-US" w:eastAsia="zh-CN"/>
+        </w:rPr>
+        <w:t>log4j.properties配置项：按照log4j标准配置。</w:t>
       </w:r>
       <w:bookmarkStart w:id="0" w:name="_GoBack"/>
       <w:bookmarkEnd w:id="0"/>
+    </w:p>
+    <w:p>
+      <w:pPr>
+        <w:keepNext w:val="0"/>
+        <w:keepLines w:val="0"/>
+        <w:pageBreakBefore w:val="0"/>
+        <w:widowControl w:val="0"/>
+        <w:numPr>
+          <w:ilvl w:val="0"/>
+          <w:numId w:val="0"/>
+        </w:numPr>
+        <w:kinsoku/>
+        <w:wordWrap/>
+        <w:overflowPunct/>
+        <w:topLinePunct w:val="0"/>
+        <w:autoSpaceDE/>
+        <w:autoSpaceDN/>
+        <w:bidi w:val="0"/>
+        <w:adjustRightInd/>
+        <w:snapToGrid/>
+        <w:spacing w:line="360" w:lineRule="auto"/>
+        <w:ind w:right="0" w:rightChars="0"/>
+        <w:jc w:val="left"/>
+        <w:textAlignment w:val="auto"/>
+        <w:outlineLvl w:val="9"/>
+        <w:rPr>
+          <w:rFonts w:hint="eastAsia"/>
+          <w:b/>
+          <w:bCs/>
+          <w:sz w:val="24"/>
+          <w:szCs w:val="24"/>
+          <w:lang w:val="en-US" w:eastAsia="zh-CN"/>
+        </w:rPr>
+      </w:pPr>
+      <w:r>
+        <w:rPr>
+          <w:rFonts w:hint="eastAsia"/>
+          <w:b/>
+          <w:bCs/>
+          <w:sz w:val="24"/>
+          <w:szCs w:val="24"/>
+          <w:lang w:val="en-US" w:eastAsia="zh-CN"/>
+        </w:rPr>
+        <w:t>2.3 开发环境部署（Deploy Development Environment）</w:t>
+      </w:r>
+    </w:p>
+    <w:p>
+      <w:pPr>
+        <w:keepNext w:val="0"/>
+        <w:keepLines w:val="0"/>
+        <w:pageBreakBefore w:val="0"/>
+        <w:widowControl w:val="0"/>
+        <w:numPr>
+          <w:ilvl w:val="0"/>
+          <w:numId w:val="0"/>
+        </w:numPr>
+        <w:kinsoku/>
+        <w:wordWrap/>
+        <w:overflowPunct/>
+        <w:topLinePunct w:val="0"/>
+        <w:autoSpaceDE/>
+        <w:autoSpaceDN/>
+        <w:bidi w:val="0"/>
+        <w:adjustRightInd/>
+        <w:snapToGrid/>
+        <w:spacing w:line="360" w:lineRule="auto"/>
+        <w:ind w:left="0" w:leftChars="0" w:right="0" w:rightChars="0" w:firstLine="480" w:firstLineChars="200"/>
+        <w:jc w:val="left"/>
+        <w:textAlignment w:val="auto"/>
+        <w:outlineLvl w:val="9"/>
+        <w:rPr>
+          <w:rFonts w:hint="eastAsia"/>
+          <w:b w:val="0"/>
+          <w:bCs w:val="0"/>
+          <w:sz w:val="24"/>
+          <w:szCs w:val="24"/>
+          <w:lang w:val="en-US" w:eastAsia="zh-CN"/>
+        </w:rPr>
+      </w:pPr>
+      <w:r>
+        <w:rPr>
+          <w:rFonts w:hint="eastAsia"/>
+          <w:b w:val="0"/>
+          <w:bCs w:val="0"/>
+          <w:sz w:val="24"/>
+          <w:szCs w:val="24"/>
+          <w:lang w:val="en-US" w:eastAsia="zh-CN"/>
+        </w:rPr>
+        <w:t>在项目根目录下输入gradle eclipse命令或gradlew eclipse命令（服务器未安装gradle情况下），等待命令执行完成，即完成在eclipse下的开发环境部署。完成后用eclipse打开文件夹即可。</w:t>
+      </w:r>
+    </w:p>
+    <w:p>
+      <w:pPr>
+        <w:keepNext w:val="0"/>
+        <w:keepLines w:val="0"/>
+        <w:pageBreakBefore w:val="0"/>
+        <w:widowControl w:val="0"/>
+        <w:numPr>
+          <w:ilvl w:val="0"/>
+          <w:numId w:val="0"/>
+        </w:numPr>
+        <w:kinsoku/>
+        <w:wordWrap/>
+        <w:overflowPunct/>
+        <w:topLinePunct w:val="0"/>
+        <w:autoSpaceDE/>
+        <w:autoSpaceDN/>
+        <w:bidi w:val="0"/>
+        <w:adjustRightInd/>
+        <w:snapToGrid/>
+        <w:spacing w:line="360" w:lineRule="auto"/>
+        <w:ind w:right="0" w:rightChars="0"/>
+        <w:jc w:val="left"/>
+        <w:textAlignment w:val="auto"/>
+        <w:outlineLvl w:val="9"/>
+        <w:rPr>
+          <w:rFonts w:hint="eastAsia"/>
+          <w:b/>
+          <w:bCs/>
+          <w:sz w:val="24"/>
+          <w:szCs w:val="24"/>
+          <w:lang w:val="en-US" w:eastAsia="zh-CN"/>
+        </w:rPr>
+      </w:pPr>
+      <w:r>
+        <w:rPr>
+          <w:rFonts w:hint="eastAsia"/>
+          <w:b/>
+          <w:bCs/>
+          <w:sz w:val="24"/>
+          <w:szCs w:val="24"/>
+          <w:lang w:val="en-US" w:eastAsia="zh-CN"/>
+        </w:rPr>
+        <w:t>2.4 运行部署（Deploy Runtime Environment）</w:t>
+      </w:r>
+    </w:p>
+    <w:p>
+      <w:pPr>
+        <w:keepNext w:val="0"/>
+        <w:keepLines w:val="0"/>
+        <w:pageBreakBefore w:val="0"/>
+        <w:widowControl w:val="0"/>
+        <w:numPr>
+          <w:ilvl w:val="0"/>
+          <w:numId w:val="0"/>
+        </w:numPr>
+        <w:kinsoku/>
+        <w:wordWrap/>
+        <w:overflowPunct/>
+        <w:topLinePunct w:val="0"/>
+        <w:autoSpaceDE/>
+        <w:autoSpaceDN/>
+        <w:bidi w:val="0"/>
+        <w:adjustRightInd/>
+        <w:snapToGrid/>
+        <w:spacing w:line="360" w:lineRule="auto"/>
+        <w:ind w:left="0" w:leftChars="0" w:right="0" w:rightChars="0" w:firstLine="480" w:firstLineChars="200"/>
+        <w:jc w:val="left"/>
+        <w:textAlignment w:val="auto"/>
+        <w:outlineLvl w:val="9"/>
+        <w:rPr>
+          <w:rFonts w:hint="eastAsia"/>
+          <w:b w:val="0"/>
+          <w:bCs w:val="0"/>
+          <w:sz w:val="24"/>
+          <w:szCs w:val="24"/>
+          <w:lang w:val="en-US" w:eastAsia="zh-CN"/>
+        </w:rPr>
+      </w:pPr>
+      <w:r>
+        <w:rPr>
+          <w:rFonts w:hint="eastAsia"/>
+          <w:b w:val="0"/>
+          <w:bCs w:val="0"/>
+          <w:sz w:val="24"/>
+          <w:szCs w:val="24"/>
+          <w:lang w:val="en-US" w:eastAsia="zh-CN"/>
+        </w:rPr>
+        <w:t>在项目根目录下输入gradle shadowJar命令或gradlew shadowJar命令（服务器未安装gradle情况下），等待命令执行完成，即完成在eclipse下的运行环境部署。独立的JAR包将生成在build\libs文件夹下。</w:t>
+      </w:r>
+    </w:p>
+    <w:p>
+      <w:pPr>
+        <w:keepNext w:val="0"/>
+        <w:keepLines w:val="0"/>
+        <w:pageBreakBefore w:val="0"/>
+        <w:widowControl w:val="0"/>
+        <w:numPr>
+          <w:ilvl w:val="0"/>
+          <w:numId w:val="0"/>
+        </w:numPr>
+        <w:kinsoku/>
+        <w:wordWrap/>
+        <w:overflowPunct/>
+        <w:topLinePunct w:val="0"/>
+        <w:autoSpaceDE/>
+        <w:autoSpaceDN/>
+        <w:bidi w:val="0"/>
+        <w:adjustRightInd/>
+        <w:snapToGrid/>
+        <w:spacing w:line="360" w:lineRule="auto"/>
+        <w:ind w:right="0" w:rightChars="0"/>
+        <w:jc w:val="left"/>
+        <w:textAlignment w:val="auto"/>
+        <w:outlineLvl w:val="9"/>
+        <w:rPr>
+          <w:rFonts w:hint="eastAsia"/>
+          <w:b/>
+          <w:bCs/>
+          <w:sz w:val="24"/>
+          <w:szCs w:val="24"/>
+          <w:lang w:val="en-US" w:eastAsia="zh-CN"/>
+        </w:rPr>
+      </w:pPr>
+      <w:r>
+        <w:rPr>
+          <w:rFonts w:hint="eastAsia"/>
+          <w:b/>
+          <w:bCs/>
+          <w:sz w:val="24"/>
+          <w:szCs w:val="24"/>
+          <w:lang w:val="en-US" w:eastAsia="zh-CN"/>
+        </w:rPr>
+        <w:t>2.5 模块结构（Module Structure）</w:t>
+      </w:r>
+    </w:p>
+    <w:p>
+      <w:pPr>
+        <w:keepNext w:val="0"/>
+        <w:keepLines w:val="0"/>
+        <w:pageBreakBefore w:val="0"/>
+        <w:widowControl w:val="0"/>
+        <w:numPr>
+          <w:ilvl w:val="0"/>
+          <w:numId w:val="3"/>
+        </w:numPr>
+        <w:kinsoku/>
+        <w:wordWrap/>
+        <w:overflowPunct/>
+        <w:topLinePunct w:val="0"/>
+        <w:autoSpaceDE/>
+        <w:autoSpaceDN/>
+        <w:bidi w:val="0"/>
+        <w:adjustRightInd/>
+        <w:snapToGrid/>
+        <w:spacing w:line="360" w:lineRule="auto"/>
+        <w:ind w:left="420" w:leftChars="0" w:right="0" w:rightChars="0" w:hanging="420" w:firstLineChars="0"/>
+        <w:jc w:val="left"/>
+        <w:textAlignment w:val="auto"/>
+        <w:outlineLvl w:val="9"/>
+        <w:rPr>
+          <w:rFonts w:hint="eastAsia"/>
+          <w:b w:val="0"/>
+          <w:bCs w:val="0"/>
+          <w:sz w:val="24"/>
+          <w:szCs w:val="24"/>
+          <w:lang w:val="en-US" w:eastAsia="zh-CN"/>
+        </w:rPr>
+      </w:pPr>
+      <w:r>
+        <w:rPr>
+          <w:rFonts w:hint="eastAsia"/>
+          <w:b w:val="0"/>
+          <w:bCs w:val="0"/>
+          <w:sz w:val="24"/>
+          <w:szCs w:val="24"/>
+          <w:lang w:val="en-US" w:eastAsia="zh-CN"/>
+        </w:rPr>
+        <w:t>OptionTradeModel：保存Option Trade记录并提供解析功能。</w:t>
+      </w:r>
+    </w:p>
+    <w:p>
+      <w:pPr>
+        <w:keepNext w:val="0"/>
+        <w:keepLines w:val="0"/>
+        <w:pageBreakBefore w:val="0"/>
+        <w:widowControl w:val="0"/>
+        <w:numPr>
+          <w:ilvl w:val="0"/>
+          <w:numId w:val="3"/>
+        </w:numPr>
+        <w:kinsoku/>
+        <w:wordWrap/>
+        <w:overflowPunct/>
+        <w:topLinePunct w:val="0"/>
+        <w:autoSpaceDE/>
+        <w:autoSpaceDN/>
+        <w:bidi w:val="0"/>
+        <w:adjustRightInd/>
+        <w:snapToGrid/>
+        <w:spacing w:line="360" w:lineRule="auto"/>
+        <w:ind w:left="420" w:leftChars="0" w:right="0" w:rightChars="0" w:hanging="420" w:firstLineChars="0"/>
+        <w:jc w:val="left"/>
+        <w:textAlignment w:val="auto"/>
+        <w:outlineLvl w:val="9"/>
+        <w:rPr>
+          <w:rFonts w:hint="eastAsia"/>
+          <w:b w:val="0"/>
+          <w:bCs w:val="0"/>
+          <w:sz w:val="24"/>
+          <w:szCs w:val="24"/>
+          <w:lang w:val="en-US" w:eastAsia="zh-CN"/>
+        </w:rPr>
+      </w:pPr>
+      <w:r>
+        <w:rPr>
+          <w:rFonts w:hint="eastAsia"/>
+          <w:b w:val="0"/>
+          <w:bCs w:val="0"/>
+          <w:sz w:val="24"/>
+          <w:szCs w:val="24"/>
+          <w:lang w:val="en-US" w:eastAsia="zh-CN"/>
+        </w:rPr>
+        <w:t>OptionTradeHandlerContext：Option Trade记录的处理环境，在该Context对Option Trade进行所有处理。每一个输入流对应一个Context。</w:t>
+      </w:r>
+    </w:p>
+    <w:p>
+      <w:pPr>
+        <w:keepNext w:val="0"/>
+        <w:keepLines w:val="0"/>
+        <w:pageBreakBefore w:val="0"/>
+        <w:widowControl w:val="0"/>
+        <w:numPr>
+          <w:ilvl w:val="0"/>
+          <w:numId w:val="3"/>
+        </w:numPr>
+        <w:kinsoku/>
+        <w:wordWrap/>
+        <w:overflowPunct/>
+        <w:topLinePunct w:val="0"/>
+        <w:autoSpaceDE/>
+        <w:autoSpaceDN/>
+        <w:bidi w:val="0"/>
+        <w:adjustRightInd/>
+        <w:snapToGrid/>
+        <w:spacing w:line="360" w:lineRule="auto"/>
+        <w:ind w:left="420" w:leftChars="0" w:right="0" w:rightChars="0" w:hanging="420" w:firstLineChars="0"/>
+        <w:jc w:val="left"/>
+        <w:textAlignment w:val="auto"/>
+        <w:outlineLvl w:val="9"/>
+        <w:rPr>
+          <w:rFonts w:hint="eastAsia"/>
+          <w:b w:val="0"/>
+          <w:bCs w:val="0"/>
+          <w:sz w:val="24"/>
+          <w:szCs w:val="24"/>
+          <w:lang w:val="en-US" w:eastAsia="zh-CN"/>
+        </w:rPr>
+      </w:pPr>
+      <w:r>
+        <w:rPr>
+          <w:rFonts w:hint="eastAsia"/>
+          <w:b w:val="0"/>
+          <w:bCs w:val="0"/>
+          <w:sz w:val="24"/>
+          <w:szCs w:val="24"/>
+          <w:lang w:val="en-US" w:eastAsia="zh-CN"/>
+        </w:rPr>
+        <w:t>NSignalReceiver：完成对Option Trade记录的接受、处理以及保存至数据库。有两个实现类：</w:t>
+      </w:r>
+    </w:p>
+    <w:p>
+      <w:pPr>
+        <w:keepNext w:val="0"/>
+        <w:keepLines w:val="0"/>
+        <w:pageBreakBefore w:val="0"/>
+        <w:widowControl w:val="0"/>
+        <w:numPr>
+          <w:ilvl w:val="1"/>
+          <w:numId w:val="3"/>
+        </w:numPr>
+        <w:kinsoku/>
+        <w:wordWrap/>
+        <w:overflowPunct/>
+        <w:topLinePunct w:val="0"/>
+        <w:autoSpaceDE/>
+        <w:autoSpaceDN/>
+        <w:bidi w:val="0"/>
+        <w:adjustRightInd/>
+        <w:snapToGrid/>
+        <w:spacing w:line="360" w:lineRule="auto"/>
+        <w:ind w:left="840" w:leftChars="0" w:right="0" w:rightChars="0" w:hanging="420" w:firstLineChars="0"/>
+        <w:jc w:val="left"/>
+        <w:textAlignment w:val="auto"/>
+        <w:outlineLvl w:val="9"/>
+        <w:rPr>
+          <w:rFonts w:hint="eastAsia"/>
+          <w:b w:val="0"/>
+          <w:bCs w:val="0"/>
+          <w:sz w:val="24"/>
+          <w:szCs w:val="24"/>
+          <w:lang w:val="en-US" w:eastAsia="zh-CN"/>
+        </w:rPr>
+      </w:pPr>
+      <w:r>
+        <w:rPr>
+          <w:rFonts w:hint="eastAsia"/>
+          <w:b w:val="0"/>
+          <w:bCs w:val="0"/>
+          <w:sz w:val="24"/>
+          <w:szCs w:val="24"/>
+          <w:lang w:val="en-US" w:eastAsia="zh-CN"/>
+        </w:rPr>
+        <w:t>NSignalFileReceiver：从文件读取Option Trade记录并处理。需提供Option Trade File Path参数。</w:t>
+      </w:r>
+    </w:p>
+    <w:p>
+      <w:pPr>
+        <w:keepNext w:val="0"/>
+        <w:keepLines w:val="0"/>
+        <w:pageBreakBefore w:val="0"/>
+        <w:widowControl w:val="0"/>
+        <w:numPr>
+          <w:ilvl w:val="1"/>
+          <w:numId w:val="3"/>
+        </w:numPr>
+        <w:kinsoku/>
+        <w:wordWrap/>
+        <w:overflowPunct/>
+        <w:topLinePunct w:val="0"/>
+        <w:autoSpaceDE/>
+        <w:autoSpaceDN/>
+        <w:bidi w:val="0"/>
+        <w:adjustRightInd/>
+        <w:snapToGrid/>
+        <w:spacing w:line="360" w:lineRule="auto"/>
+        <w:ind w:left="840" w:leftChars="0" w:right="0" w:rightChars="0" w:hanging="420" w:firstLineChars="0"/>
+        <w:jc w:val="left"/>
+        <w:textAlignment w:val="auto"/>
+        <w:outlineLvl w:val="9"/>
+        <w:rPr>
+          <w:rFonts w:hint="eastAsia"/>
+          <w:b w:val="0"/>
+          <w:bCs w:val="0"/>
+          <w:sz w:val="24"/>
+          <w:szCs w:val="24"/>
+          <w:lang w:val="en-US" w:eastAsia="zh-CN"/>
+        </w:rPr>
+      </w:pPr>
+      <w:r>
+        <w:rPr>
+          <w:rFonts w:hint="eastAsia"/>
+          <w:b w:val="0"/>
+          <w:bCs w:val="0"/>
+          <w:sz w:val="24"/>
+          <w:szCs w:val="24"/>
+          <w:lang w:val="en-US" w:eastAsia="zh-CN"/>
+        </w:rPr>
+        <w:t>NsignalRemoteReceiver：启动Receiver Server，接受来自客户端的Option Trade记录并处理。需提供-r参数。</w:t>
+      </w:r>
+    </w:p>
+    <w:p>
+      <w:pPr>
+        <w:keepNext w:val="0"/>
+        <w:keepLines w:val="0"/>
+        <w:pageBreakBefore w:val="0"/>
+        <w:widowControl w:val="0"/>
+        <w:numPr>
+          <w:ilvl w:val="0"/>
+          <w:numId w:val="3"/>
+        </w:numPr>
+        <w:kinsoku/>
+        <w:wordWrap/>
+        <w:overflowPunct/>
+        <w:topLinePunct w:val="0"/>
+        <w:autoSpaceDE/>
+        <w:autoSpaceDN/>
+        <w:bidi w:val="0"/>
+        <w:adjustRightInd/>
+        <w:snapToGrid/>
+        <w:spacing w:line="360" w:lineRule="auto"/>
+        <w:ind w:left="420" w:leftChars="0" w:right="0" w:rightChars="0" w:hanging="420" w:firstLineChars="0"/>
+        <w:jc w:val="left"/>
+        <w:textAlignment w:val="auto"/>
+        <w:outlineLvl w:val="9"/>
+        <w:rPr>
+          <w:rFonts w:hint="eastAsia"/>
+          <w:b w:val="0"/>
+          <w:bCs w:val="0"/>
+          <w:sz w:val="24"/>
+          <w:szCs w:val="24"/>
+          <w:lang w:val="en-US" w:eastAsia="zh-CN"/>
+        </w:rPr>
+      </w:pPr>
+      <w:r>
+        <w:rPr>
+          <w:rFonts w:hint="eastAsia"/>
+          <w:b w:val="0"/>
+          <w:bCs w:val="0"/>
+          <w:sz w:val="24"/>
+          <w:szCs w:val="24"/>
+          <w:lang w:val="en-US" w:eastAsia="zh-CN"/>
+        </w:rPr>
+        <w:t>OptionTradeService：提供OptionTradeModel相关的数据与数据库的交互服务。比如CRUD。</w:t>
+      </w:r>
+    </w:p>
+    <w:p>
+      <w:pPr>
+        <w:keepNext w:val="0"/>
+        <w:keepLines w:val="0"/>
+        <w:pageBreakBefore w:val="0"/>
+        <w:widowControl w:val="0"/>
+        <w:numPr>
+          <w:ilvl w:val="0"/>
+          <w:numId w:val="3"/>
+        </w:numPr>
+        <w:kinsoku/>
+        <w:wordWrap/>
+        <w:overflowPunct/>
+        <w:topLinePunct w:val="0"/>
+        <w:autoSpaceDE/>
+        <w:autoSpaceDN/>
+        <w:bidi w:val="0"/>
+        <w:adjustRightInd/>
+        <w:snapToGrid/>
+        <w:spacing w:line="360" w:lineRule="auto"/>
+        <w:ind w:left="420" w:leftChars="0" w:right="0" w:rightChars="0" w:hanging="420" w:firstLineChars="0"/>
+        <w:jc w:val="left"/>
+        <w:textAlignment w:val="auto"/>
+        <w:outlineLvl w:val="9"/>
+        <w:rPr>
+          <w:rFonts w:hint="eastAsia"/>
+          <w:b w:val="0"/>
+          <w:bCs w:val="0"/>
+          <w:sz w:val="24"/>
+          <w:szCs w:val="24"/>
+          <w:lang w:val="en-US" w:eastAsia="zh-CN"/>
+        </w:rPr>
+      </w:pPr>
+      <w:r>
+        <w:rPr>
+          <w:rFonts w:hint="eastAsia"/>
+          <w:b w:val="0"/>
+          <w:bCs w:val="0"/>
+          <w:sz w:val="24"/>
+          <w:szCs w:val="24"/>
+          <w:lang w:val="en-US" w:eastAsia="zh-CN"/>
+        </w:rPr>
+        <w:t>OptionTradeMapper：Mybatis的Mapper文件，完成直接与数据库进行的操作。通常被Service调用。</w:t>
+      </w:r>
+    </w:p>
+    <w:p>
+      <w:pPr>
+        <w:keepNext w:val="0"/>
+        <w:keepLines w:val="0"/>
+        <w:pageBreakBefore w:val="0"/>
+        <w:widowControl w:val="0"/>
+        <w:numPr>
+          <w:ilvl w:val="0"/>
+          <w:numId w:val="0"/>
+        </w:numPr>
+        <w:kinsoku/>
+        <w:wordWrap/>
+        <w:overflowPunct/>
+        <w:topLinePunct w:val="0"/>
+        <w:autoSpaceDE/>
+        <w:autoSpaceDN/>
+        <w:bidi w:val="0"/>
+        <w:adjustRightInd/>
+        <w:snapToGrid/>
+        <w:spacing w:line="360" w:lineRule="auto"/>
+        <w:ind w:right="0" w:rightChars="0"/>
+        <w:jc w:val="left"/>
+        <w:textAlignment w:val="auto"/>
+        <w:outlineLvl w:val="9"/>
+        <w:rPr>
+          <w:rFonts w:hint="eastAsia"/>
+          <w:b w:val="0"/>
+          <w:bCs w:val="0"/>
+          <w:sz w:val="24"/>
+          <w:szCs w:val="24"/>
+          <w:lang w:val="en-US" w:eastAsia="zh-CN"/>
+        </w:rPr>
+      </w:pPr>
     </w:p>
     <w:p>
       <w:pPr>

</xml_diff>

<commit_message>
Add OI handler and automatic creating table
</commit_message>
<xml_diff>
--- a/ReadMe.docx
+++ b/ReadMe.docx
@@ -28,6 +28,51 @@
     </w:p>
     <w:p>
       <w:pPr>
+        <w:keepNext w:val="0"/>
+        <w:keepLines w:val="0"/>
+        <w:pageBreakBefore w:val="0"/>
+        <w:widowControl w:val="0"/>
+        <w:numPr>
+          <w:ilvl w:val="0"/>
+          <w:numId w:val="0"/>
+        </w:numPr>
+        <w:kinsoku/>
+        <w:wordWrap/>
+        <w:overflowPunct/>
+        <w:topLinePunct w:val="0"/>
+        <w:autoSpaceDE/>
+        <w:autoSpaceDN/>
+        <w:bidi w:val="0"/>
+        <w:adjustRightInd/>
+        <w:snapToGrid/>
+        <w:spacing w:line="360" w:lineRule="auto"/>
+        <w:ind w:left="0" w:leftChars="0" w:right="0" w:rightChars="0" w:firstLine="480" w:firstLineChars="200"/>
+        <w:jc w:val="left"/>
+        <w:textAlignment w:val="auto"/>
+        <w:outlineLvl w:val="9"/>
+        <w:rPr>
+          <w:rFonts w:hint="eastAsia"/>
+          <w:b w:val="0"/>
+          <w:bCs w:val="0"/>
+          <w:sz w:val="24"/>
+          <w:szCs w:val="24"/>
+          <w:lang w:val="en-US" w:eastAsia="zh-CN"/>
+        </w:rPr>
+      </w:pPr>
+      <w:r>
+        <w:rPr>
+          <w:rFonts w:hint="eastAsia"/>
+          <w:b w:val="0"/>
+          <w:bCs w:val="0"/>
+          <w:sz w:val="24"/>
+          <w:szCs w:val="24"/>
+          <w:lang w:val="en-US" w:eastAsia="zh-CN"/>
+        </w:rPr>
+        <w:t>对来自NxCore的Quote数据、Trade数据以及Category的OI数据进行处理并存储。</w:t>
+      </w:r>
+    </w:p>
+    <w:p>
+      <w:pPr>
         <w:numPr>
           <w:ilvl w:val="0"/>
           <w:numId w:val="1"/>
@@ -53,6 +98,8 @@
         </w:rPr>
         <w:t>NxCoreReader</w:t>
       </w:r>
+      <w:bookmarkStart w:id="0" w:name="_GoBack"/>
+      <w:bookmarkEnd w:id="0"/>
     </w:p>
     <w:p>
       <w:pPr>
@@ -164,7 +211,7 @@
         <w:adjustRightInd/>
         <w:snapToGrid/>
         <w:spacing w:line="360" w:lineRule="auto"/>
-        <w:ind w:left="0" w:leftChars="0" w:right="0" w:rightChars="0" w:firstLine="480" w:firstLineChars="200"/>
+        <w:ind w:left="0" w:leftChars="0" w:right="0" w:rightChars="0" w:firstLine="560" w:firstLineChars="200"/>
         <w:jc w:val="left"/>
         <w:textAlignment w:val="auto"/>
         <w:outlineLvl w:val="9"/>
@@ -986,6 +1033,265 @@
         </w:rPr>
         <w:t>ProcessQuoteMsg Method：处理Quote记录。</w:t>
       </w:r>
+    </w:p>
+    <w:p>
+      <w:pPr>
+        <w:keepNext w:val="0"/>
+        <w:keepLines w:val="0"/>
+        <w:pageBreakBefore w:val="0"/>
+        <w:widowControl w:val="0"/>
+        <w:numPr>
+          <w:ilvl w:val="0"/>
+          <w:numId w:val="0"/>
+        </w:numPr>
+        <w:kinsoku/>
+        <w:wordWrap/>
+        <w:overflowPunct/>
+        <w:topLinePunct w:val="0"/>
+        <w:autoSpaceDE/>
+        <w:autoSpaceDN/>
+        <w:bidi w:val="0"/>
+        <w:adjustRightInd/>
+        <w:snapToGrid/>
+        <w:spacing w:line="360" w:lineRule="auto"/>
+        <w:ind w:right="0" w:rightChars="0"/>
+        <w:jc w:val="left"/>
+        <w:textAlignment w:val="auto"/>
+        <w:outlineLvl w:val="9"/>
+        <w:rPr>
+          <w:rFonts w:hint="eastAsia"/>
+          <w:b/>
+          <w:bCs/>
+          <w:sz w:val="24"/>
+          <w:szCs w:val="24"/>
+          <w:lang w:val="en-US" w:eastAsia="zh-CN"/>
+        </w:rPr>
+      </w:pPr>
+      <w:r>
+        <w:rPr>
+          <w:rFonts w:hint="eastAsia"/>
+          <w:b/>
+          <w:bCs/>
+          <w:sz w:val="24"/>
+          <w:szCs w:val="24"/>
+          <w:lang w:val="en-US" w:eastAsia="zh-CN"/>
+        </w:rPr>
+        <w:t>1.5 输出格式</w:t>
+      </w:r>
+    </w:p>
+    <w:p>
+      <w:pPr>
+        <w:keepNext w:val="0"/>
+        <w:keepLines w:val="0"/>
+        <w:pageBreakBefore w:val="0"/>
+        <w:widowControl w:val="0"/>
+        <w:numPr>
+          <w:ilvl w:val="0"/>
+          <w:numId w:val="0"/>
+        </w:numPr>
+        <w:kinsoku/>
+        <w:wordWrap/>
+        <w:overflowPunct/>
+        <w:topLinePunct w:val="0"/>
+        <w:autoSpaceDE/>
+        <w:autoSpaceDN/>
+        <w:bidi w:val="0"/>
+        <w:adjustRightInd/>
+        <w:snapToGrid/>
+        <w:spacing w:line="360" w:lineRule="auto"/>
+        <w:ind w:right="0" w:rightChars="0"/>
+        <w:jc w:val="left"/>
+        <w:textAlignment w:val="auto"/>
+        <w:outlineLvl w:val="9"/>
+        <w:rPr>
+          <w:rFonts w:hint="eastAsia"/>
+          <w:b w:val="0"/>
+          <w:bCs w:val="0"/>
+          <w:sz w:val="24"/>
+          <w:szCs w:val="24"/>
+          <w:lang w:val="en-US" w:eastAsia="zh-CN"/>
+        </w:rPr>
+      </w:pPr>
+      <w:r>
+        <w:rPr>
+          <w:rFonts w:hint="eastAsia"/>
+          <w:b w:val="0"/>
+          <w:bCs w:val="0"/>
+          <w:sz w:val="24"/>
+          <w:szCs w:val="24"/>
+          <w:lang w:val="en-US" w:eastAsia="zh-CN"/>
+        </w:rPr>
+        <w:t>CSV格式。</w:t>
+      </w:r>
+    </w:p>
+    <w:p>
+      <w:pPr>
+        <w:keepNext w:val="0"/>
+        <w:keepLines w:val="0"/>
+        <w:pageBreakBefore w:val="0"/>
+        <w:widowControl w:val="0"/>
+        <w:numPr>
+          <w:ilvl w:val="0"/>
+          <w:numId w:val="0"/>
+        </w:numPr>
+        <w:kinsoku/>
+        <w:wordWrap/>
+        <w:overflowPunct/>
+        <w:topLinePunct w:val="0"/>
+        <w:autoSpaceDE/>
+        <w:autoSpaceDN/>
+        <w:bidi w:val="0"/>
+        <w:adjustRightInd/>
+        <w:snapToGrid/>
+        <w:spacing w:line="360" w:lineRule="auto"/>
+        <w:ind w:left="0" w:leftChars="0" w:right="0" w:rightChars="0" w:firstLine="480" w:firstLineChars="200"/>
+        <w:jc w:val="left"/>
+        <w:textAlignment w:val="auto"/>
+        <w:outlineLvl w:val="9"/>
+        <w:rPr>
+          <w:rFonts w:hint="eastAsia"/>
+          <w:b w:val="0"/>
+          <w:bCs w:val="0"/>
+          <w:sz w:val="24"/>
+          <w:szCs w:val="24"/>
+          <w:lang w:val="en-US" w:eastAsia="zh-CN"/>
+        </w:rPr>
+      </w:pPr>
+      <w:r>
+        <w:rPr>
+          <w:rFonts w:hint="eastAsia"/>
+          <w:b w:val="0"/>
+          <w:bCs w:val="0"/>
+          <w:sz w:val="24"/>
+          <w:szCs w:val="24"/>
+          <w:lang w:val="en-US" w:eastAsia="zh-CN"/>
+        </w:rPr>
+        <w:t>首项为记录类型：</w:t>
+      </w:r>
+    </w:p>
+    <w:p>
+      <w:pPr>
+        <w:keepNext w:val="0"/>
+        <w:keepLines w:val="0"/>
+        <w:pageBreakBefore w:val="0"/>
+        <w:widowControl w:val="0"/>
+        <w:numPr>
+          <w:ilvl w:val="0"/>
+          <w:numId w:val="0"/>
+        </w:numPr>
+        <w:kinsoku/>
+        <w:wordWrap/>
+        <w:overflowPunct/>
+        <w:topLinePunct w:val="0"/>
+        <w:autoSpaceDE/>
+        <w:autoSpaceDN/>
+        <w:bidi w:val="0"/>
+        <w:adjustRightInd/>
+        <w:snapToGrid/>
+        <w:spacing w:line="360" w:lineRule="auto"/>
+        <w:ind w:left="0" w:leftChars="0" w:right="0" w:rightChars="0" w:firstLine="897" w:firstLineChars="374"/>
+        <w:jc w:val="left"/>
+        <w:textAlignment w:val="auto"/>
+        <w:outlineLvl w:val="9"/>
+        <w:rPr>
+          <w:rFonts w:hint="eastAsia"/>
+          <w:b w:val="0"/>
+          <w:bCs w:val="0"/>
+          <w:sz w:val="24"/>
+          <w:szCs w:val="24"/>
+          <w:lang w:val="en-US" w:eastAsia="zh-CN"/>
+        </w:rPr>
+      </w:pPr>
+      <w:r>
+        <w:rPr>
+          <w:rFonts w:hint="eastAsia"/>
+          <w:b w:val="0"/>
+          <w:bCs w:val="0"/>
+          <w:sz w:val="24"/>
+          <w:szCs w:val="24"/>
+          <w:lang w:val="en-US" w:eastAsia="zh-CN"/>
+        </w:rPr>
+        <w:t>1：option trade</w:t>
+      </w:r>
+    </w:p>
+    <w:p>
+      <w:pPr>
+        <w:keepNext w:val="0"/>
+        <w:keepLines w:val="0"/>
+        <w:pageBreakBefore w:val="0"/>
+        <w:widowControl w:val="0"/>
+        <w:numPr>
+          <w:ilvl w:val="0"/>
+          <w:numId w:val="0"/>
+        </w:numPr>
+        <w:kinsoku/>
+        <w:wordWrap/>
+        <w:overflowPunct/>
+        <w:topLinePunct w:val="0"/>
+        <w:autoSpaceDE/>
+        <w:autoSpaceDN/>
+        <w:bidi w:val="0"/>
+        <w:adjustRightInd/>
+        <w:snapToGrid/>
+        <w:spacing w:line="360" w:lineRule="auto"/>
+        <w:ind w:left="0" w:leftChars="0" w:right="0" w:rightChars="0" w:firstLine="897" w:firstLineChars="374"/>
+        <w:jc w:val="left"/>
+        <w:textAlignment w:val="auto"/>
+        <w:outlineLvl w:val="9"/>
+        <w:rPr>
+          <w:rFonts w:hint="eastAsia"/>
+          <w:b w:val="0"/>
+          <w:bCs w:val="0"/>
+          <w:sz w:val="24"/>
+          <w:szCs w:val="24"/>
+          <w:lang w:val="en-US" w:eastAsia="zh-CN"/>
+        </w:rPr>
+      </w:pPr>
+      <w:r>
+        <w:rPr>
+          <w:rFonts w:hint="eastAsia"/>
+          <w:b w:val="0"/>
+          <w:bCs w:val="0"/>
+          <w:sz w:val="24"/>
+          <w:szCs w:val="24"/>
+          <w:lang w:val="en-US" w:eastAsia="zh-CN"/>
+        </w:rPr>
+        <w:t>2:：open interest</w:t>
+      </w:r>
+    </w:p>
+    <w:p>
+      <w:pPr>
+        <w:keepNext w:val="0"/>
+        <w:keepLines w:val="0"/>
+        <w:pageBreakBefore w:val="0"/>
+        <w:widowControl w:val="0"/>
+        <w:numPr>
+          <w:ilvl w:val="0"/>
+          <w:numId w:val="0"/>
+        </w:numPr>
+        <w:kinsoku/>
+        <w:wordWrap/>
+        <w:overflowPunct/>
+        <w:topLinePunct w:val="0"/>
+        <w:autoSpaceDE/>
+        <w:autoSpaceDN/>
+        <w:bidi w:val="0"/>
+        <w:adjustRightInd/>
+        <w:snapToGrid/>
+        <w:spacing w:line="360" w:lineRule="auto"/>
+        <w:ind w:right="0" w:rightChars="0"/>
+        <w:jc w:val="left"/>
+        <w:textAlignment w:val="auto"/>
+        <w:outlineLvl w:val="9"/>
+        <w:rPr>
+          <w:rFonts w:hint="eastAsia"/>
+          <w:b w:val="0"/>
+          <w:bCs w:val="0"/>
+          <w:sz w:val="24"/>
+          <w:szCs w:val="24"/>
+          <w:lang w:val="en-US" w:eastAsia="zh-CN"/>
+        </w:rPr>
+      </w:pPr>
     </w:p>
     <w:p>
       <w:pPr>
@@ -1080,6 +1386,141 @@
         <w:adjustRightInd/>
         <w:snapToGrid/>
         <w:spacing w:line="360" w:lineRule="auto"/>
+        <w:ind w:left="0" w:leftChars="0" w:right="0" w:rightChars="0" w:firstLine="480" w:firstLineChars="200"/>
+        <w:jc w:val="left"/>
+        <w:textAlignment w:val="auto"/>
+        <w:outlineLvl w:val="9"/>
+        <w:rPr>
+          <w:rFonts w:hint="eastAsia"/>
+          <w:b w:val="0"/>
+          <w:bCs w:val="0"/>
+          <w:sz w:val="24"/>
+          <w:szCs w:val="24"/>
+          <w:lang w:val="en-US" w:eastAsia="zh-CN"/>
+        </w:rPr>
+      </w:pPr>
+      <w:r>
+        <w:rPr>
+          <w:rFonts w:hint="eastAsia"/>
+          <w:b w:val="0"/>
+          <w:bCs w:val="0"/>
+          <w:sz w:val="24"/>
+          <w:szCs w:val="24"/>
+          <w:lang w:val="en-US" w:eastAsia="zh-CN"/>
+        </w:rPr>
+        <w:t>多线程处理，一个Receiver可以接受多个Reader的输入。</w:t>
+      </w:r>
+    </w:p>
+    <w:p>
+      <w:pPr>
+        <w:keepNext w:val="0"/>
+        <w:keepLines w:val="0"/>
+        <w:pageBreakBefore w:val="0"/>
+        <w:widowControl w:val="0"/>
+        <w:numPr>
+          <w:ilvl w:val="0"/>
+          <w:numId w:val="0"/>
+        </w:numPr>
+        <w:kinsoku/>
+        <w:wordWrap/>
+        <w:overflowPunct/>
+        <w:topLinePunct w:val="0"/>
+        <w:autoSpaceDE/>
+        <w:autoSpaceDN/>
+        <w:bidi w:val="0"/>
+        <w:adjustRightInd/>
+        <w:snapToGrid/>
+        <w:spacing w:line="360" w:lineRule="auto"/>
+        <w:ind w:left="0" w:leftChars="0" w:right="0" w:rightChars="0" w:firstLine="480" w:firstLineChars="200"/>
+        <w:jc w:val="left"/>
+        <w:textAlignment w:val="auto"/>
+        <w:outlineLvl w:val="9"/>
+        <w:rPr>
+          <w:rFonts w:hint="eastAsia"/>
+          <w:b w:val="0"/>
+          <w:bCs w:val="0"/>
+          <w:sz w:val="24"/>
+          <w:szCs w:val="24"/>
+          <w:lang w:val="en-US" w:eastAsia="zh-CN"/>
+        </w:rPr>
+      </w:pPr>
+      <w:r>
+        <w:rPr>
+          <w:rFonts w:hint="eastAsia"/>
+          <w:b w:val="0"/>
+          <w:bCs w:val="0"/>
+          <w:sz w:val="24"/>
+          <w:szCs w:val="24"/>
+          <w:lang w:val="en-US" w:eastAsia="zh-CN"/>
+        </w:rPr>
+        <w:t>接受完一个Reader的输入后，再统一将一天的记录存入数据库中。</w:t>
+      </w:r>
+    </w:p>
+    <w:p>
+      <w:pPr>
+        <w:keepNext w:val="0"/>
+        <w:keepLines w:val="0"/>
+        <w:pageBreakBefore w:val="0"/>
+        <w:widowControl w:val="0"/>
+        <w:numPr>
+          <w:ilvl w:val="0"/>
+          <w:numId w:val="0"/>
+        </w:numPr>
+        <w:kinsoku/>
+        <w:wordWrap/>
+        <w:overflowPunct/>
+        <w:topLinePunct w:val="0"/>
+        <w:autoSpaceDE/>
+        <w:autoSpaceDN/>
+        <w:bidi w:val="0"/>
+        <w:adjustRightInd/>
+        <w:snapToGrid/>
+        <w:spacing w:line="360" w:lineRule="auto"/>
+        <w:ind w:left="0" w:leftChars="0" w:right="0" w:rightChars="0" w:firstLine="480" w:firstLineChars="200"/>
+        <w:jc w:val="left"/>
+        <w:textAlignment w:val="auto"/>
+        <w:outlineLvl w:val="9"/>
+        <w:rPr>
+          <w:rFonts w:hint="eastAsia"/>
+          <w:b w:val="0"/>
+          <w:bCs w:val="0"/>
+          <w:sz w:val="24"/>
+          <w:szCs w:val="24"/>
+          <w:lang w:val="en-US" w:eastAsia="zh-CN"/>
+        </w:rPr>
+      </w:pPr>
+      <w:r>
+        <w:rPr>
+          <w:rFonts w:hint="eastAsia"/>
+          <w:b w:val="0"/>
+          <w:bCs w:val="0"/>
+          <w:sz w:val="24"/>
+          <w:szCs w:val="24"/>
+          <w:lang w:val="en-US" w:eastAsia="zh-CN"/>
+        </w:rPr>
+        <w:t>每次存数据库时会检查表是否存在，若不存在则创建表。</w:t>
+      </w:r>
+    </w:p>
+    <w:p>
+      <w:pPr>
+        <w:keepNext w:val="0"/>
+        <w:keepLines w:val="0"/>
+        <w:pageBreakBefore w:val="0"/>
+        <w:widowControl w:val="0"/>
+        <w:numPr>
+          <w:ilvl w:val="0"/>
+          <w:numId w:val="0"/>
+        </w:numPr>
+        <w:kinsoku/>
+        <w:wordWrap/>
+        <w:overflowPunct/>
+        <w:topLinePunct w:val="0"/>
+        <w:autoSpaceDE/>
+        <w:autoSpaceDN/>
+        <w:bidi w:val="0"/>
+        <w:adjustRightInd/>
+        <w:snapToGrid/>
+        <w:spacing w:line="360" w:lineRule="auto"/>
         <w:ind w:right="0" w:rightChars="0"/>
         <w:jc w:val="left"/>
         <w:textAlignment w:val="auto"/>
@@ -1125,7 +1566,7 @@
         <w:adjustRightInd/>
         <w:snapToGrid/>
         <w:spacing w:line="360" w:lineRule="auto"/>
-        <w:ind w:left="0" w:leftChars="0" w:right="0" w:rightChars="0" w:firstLine="480" w:firstLineChars="200"/>
+        <w:ind w:left="0" w:leftChars="0" w:right="0" w:rightChars="0" w:firstLine="560" w:firstLineChars="200"/>
         <w:jc w:val="left"/>
         <w:textAlignment w:val="auto"/>
         <w:outlineLvl w:val="9"/>
@@ -1607,6 +2048,7 @@
         <w:pageBreakBefore w:val="0"/>
         <w:widowControl w:val="0"/>
         <w:numPr>
+          <w:ilvl w:val="0"/>
           <w:numId w:val="0"/>
         </w:numPr>
         <w:kinsoku/>
@@ -1677,8 +2119,6 @@
         </w:rPr>
         <w:t>log4j.properties配置项：按照log4j标准配置。</w:t>
       </w:r>
-      <w:bookmarkStart w:id="0" w:name="_GoBack"/>
-      <w:bookmarkEnd w:id="0"/>
     </w:p>
     <w:p>
       <w:pPr>
@@ -3187,7 +3627,6 @@
     </a:fmtScheme>
   </a:themeElements>
   <a:objectDefaults/>
-  <a:extraClrSchemeLst/>
 </a:theme>
 </file>
 

</xml_diff>